<commit_message>
Uppdaterat dokumentation angående "hamburgermeny"
</commit_message>
<xml_diff>
--- a/dokumentation/Systemdokumentation hajk login.docx
+++ b/dokumentation/Systemdokumentation hajk login.docx
@@ -285,7 +285,7 @@
               <w:rPr>
                 <w:sz w:val="22"/>
               </w:rPr>
-              <w:t>2018-04-09</w:t>
+              <w:t>2018-04-16</w:t>
             </w:r>
           </w:p>
         </w:tc>
@@ -373,7 +373,7 @@
               <w:rPr>
                 <w:sz w:val="22"/>
               </w:rPr>
-              <w:t>2018-04-09</w:t>
+              <w:t>2018-04-16</w:t>
             </w:r>
           </w:p>
         </w:tc>
@@ -1673,49 +1673,47 @@
       <w:r>
         <w:br w:type="page"/>
       </w:r>
-      <w:bookmarkStart w:id="0" w:name="_GoBack"/>
-      <w:bookmarkEnd w:id="0"/>
     </w:p>
     <w:p>
       <w:pPr>
         <w:pStyle w:val="Rubrik1"/>
       </w:pPr>
-      <w:bookmarkStart w:id="1" w:name="_Toc503344461"/>
-      <w:bookmarkStart w:id="2" w:name="_Toc511042316"/>
+      <w:bookmarkStart w:id="0" w:name="_Toc503344461"/>
+      <w:bookmarkStart w:id="1" w:name="_Toc511042316"/>
       <w:r>
         <w:lastRenderedPageBreak/>
         <w:t>Sammanfattning</w:t>
       </w:r>
+      <w:bookmarkEnd w:id="0"/>
       <w:bookmarkEnd w:id="1"/>
+    </w:p>
+    <w:p>
+      <w:r>
+        <w:t xml:space="preserve">Projektet ämnar utveckla stöd för inloggning och rättighetsadministration genom AD-grupper till kart-applikationen HAJK. Vidare utvecklas även möjlighet för slutanvändaren att välja olika tillgängliga temakartor direkt i klienten baserat på gruppindelning och rättighet. </w:t>
+      </w:r>
+    </w:p>
+    <w:p>
+      <w:pPr>
+        <w:pStyle w:val="Rubrik1"/>
+      </w:pPr>
+      <w:bookmarkStart w:id="2" w:name="_Toc511042317"/>
+      <w:r>
+        <w:t>Systembeskrivning</w:t>
+      </w:r>
       <w:bookmarkEnd w:id="2"/>
     </w:p>
     <w:p>
-      <w:r>
-        <w:t xml:space="preserve">Projektet ämnar utveckla stöd för inloggning och rättighetsadministration genom AD-grupper till kart-applikationen HAJK. Vidare utvecklas även möjlighet för slutanvändaren att välja olika tillgängliga temakartor direkt i klienten baserat på gruppindelning och rättighet. </w:t>
-      </w:r>
-    </w:p>
-    <w:p>
-      <w:pPr>
-        <w:pStyle w:val="Rubrik1"/>
-      </w:pPr>
-      <w:bookmarkStart w:id="3" w:name="_Toc511042317"/>
-      <w:r>
-        <w:t>Systembeskrivning</w:t>
+      <w:pPr>
+        <w:pStyle w:val="Rubrik2"/>
+      </w:pPr>
+      <w:r>
+        <w:t xml:space="preserve"> </w:t>
+      </w:r>
+      <w:bookmarkStart w:id="3" w:name="_Toc511042318"/>
+      <w:r>
+        <w:t>Kommunikation – Välja karta</w:t>
       </w:r>
       <w:bookmarkEnd w:id="3"/>
-    </w:p>
-    <w:p>
-      <w:pPr>
-        <w:pStyle w:val="Rubrik2"/>
-      </w:pPr>
-      <w:r>
-        <w:t xml:space="preserve"> </w:t>
-      </w:r>
-      <w:bookmarkStart w:id="4" w:name="_Toc511042318"/>
-      <w:r>
-        <w:t>Kommunikation – Välja karta</w:t>
-      </w:r>
-      <w:bookmarkEnd w:id="4"/>
     </w:p>
     <w:p>
       <w:r>
@@ -1778,27 +1776,14 @@
       <w:r>
         <w:t xml:space="preserve">Figur </w:t>
       </w:r>
-      <w:r>
-        <w:fldChar w:fldCharType="begin"/>
-      </w:r>
-      <w:r>
-        <w:instrText xml:space="preserve"> SEQ Figur \* ARABIC </w:instrText>
-      </w:r>
-      <w:r>
-        <w:fldChar w:fldCharType="separate"/>
-      </w:r>
-      <w:r>
-        <w:rPr>
-          <w:noProof/>
-        </w:rPr>
-        <w:t>1</w:t>
-      </w:r>
-      <w:r>
-        <w:rPr>
-          <w:noProof/>
-        </w:rPr>
-        <w:fldChar w:fldCharType="end"/>
-      </w:r>
+      <w:fldSimple w:instr=" SEQ Figur \* ARABIC ">
+        <w:r>
+          <w:rPr>
+            <w:noProof/>
+          </w:rPr>
+          <w:t>1</w:t>
+        </w:r>
+      </w:fldSimple>
       <w:r>
         <w:t>.</w:t>
       </w:r>
@@ -1808,11 +1793,11 @@
       <w:pPr>
         <w:pStyle w:val="Rubrik2"/>
       </w:pPr>
-      <w:bookmarkStart w:id="5" w:name="_Toc511042319"/>
+      <w:bookmarkStart w:id="4" w:name="_Toc511042319"/>
       <w:r>
         <w:t>Komponenter</w:t>
       </w:r>
-      <w:bookmarkEnd w:id="5"/>
+      <w:bookmarkEnd w:id="4"/>
     </w:p>
     <w:p>
       <w:r>
@@ -1904,11 +1889,11 @@
       <w:r>
         <w:t xml:space="preserve"> </w:t>
       </w:r>
-      <w:bookmarkStart w:id="6" w:name="_Toc511042320"/>
+      <w:bookmarkStart w:id="5" w:name="_Toc511042320"/>
       <w:r>
         <w:t>Administrationsgränssnitt</w:t>
       </w:r>
-      <w:bookmarkEnd w:id="6"/>
+      <w:bookmarkEnd w:id="5"/>
     </w:p>
     <w:p>
       <w:r>
@@ -2173,9 +2158,82 @@
           <w:lang w:val="sv"/>
         </w:rPr>
         <w:lastRenderedPageBreak/>
-        <w:t>"Hamburgermenyn" till höger om inmatningsfältet "Tillträde" visar en grupp över de AD-grupper som finns tillgängliga för den som gör uppslaget (administratören).</w:t>
-      </w:r>
-    </w:p>
+        <w:t xml:space="preserve">"Hamburgermenyn" till höger om inmatningsfältet "Tillträde" visar en </w:t>
+      </w:r>
+      <w:r>
+        <w:rPr>
+          <w:lang w:val="sv"/>
+        </w:rPr>
+        <w:t xml:space="preserve">lista med </w:t>
+      </w:r>
+      <w:r>
+        <w:rPr>
+          <w:lang w:val="sv"/>
+        </w:rPr>
+        <w:t>grupp</w:t>
+      </w:r>
+      <w:r>
+        <w:rPr>
+          <w:lang w:val="sv"/>
+        </w:rPr>
+        <w:t>er</w:t>
+      </w:r>
+      <w:r>
+        <w:rPr>
+          <w:lang w:val="sv"/>
+        </w:rPr>
+        <w:t xml:space="preserve"> som finns tillgängliga för </w:t>
+      </w:r>
+      <w:r>
+        <w:rPr>
+          <w:lang w:val="sv"/>
+        </w:rPr>
+        <w:t xml:space="preserve">administratören. Denna lista hämtas från </w:t>
+      </w:r>
+      <w:proofErr w:type="spellStart"/>
+      <w:r>
+        <w:rPr>
+          <w:lang w:val="sv"/>
+        </w:rPr>
+        <w:t>Web.config</w:t>
+      </w:r>
+      <w:proofErr w:type="spellEnd"/>
+      <w:r>
+        <w:rPr>
+          <w:lang w:val="sv"/>
+        </w:rPr>
+        <w:t xml:space="preserve"> i </w:t>
+      </w:r>
+      <w:proofErr w:type="spellStart"/>
+      <w:r>
+        <w:rPr>
+          <w:lang w:val="sv"/>
+        </w:rPr>
+        <w:t>mapservice</w:t>
+      </w:r>
+      <w:proofErr w:type="spellEnd"/>
+      <w:r>
+        <w:rPr>
+          <w:lang w:val="sv"/>
+        </w:rPr>
+        <w:t>-tjänsten (parameter ”</w:t>
+      </w:r>
+      <w:proofErr w:type="spellStart"/>
+      <w:r>
+        <w:rPr>
+          <w:lang w:val="sv"/>
+        </w:rPr>
+        <w:t>defaultADGroupsForAdmin</w:t>
+      </w:r>
+      <w:proofErr w:type="spellEnd"/>
+      <w:r>
+        <w:rPr>
+          <w:lang w:val="sv"/>
+        </w:rPr>
+        <w:t>”).</w:t>
+      </w:r>
+    </w:p>
+    <w:p/>
     <w:p>
       <w:r>
         <w:t>Gruppnamn för tillträde till en kartkonfiguration skrivs i konfigurationsfilerna till:</w:t>
@@ -3185,11 +3243,11 @@
       <w:r>
         <w:t xml:space="preserve"> </w:t>
       </w:r>
-      <w:bookmarkStart w:id="7" w:name="_Toc511042321"/>
+      <w:bookmarkStart w:id="6" w:name="_Toc511042321"/>
       <w:r>
         <w:t>Klient</w:t>
       </w:r>
-      <w:bookmarkEnd w:id="7"/>
+      <w:bookmarkEnd w:id="6"/>
     </w:p>
     <w:p>
       <w:pPr>
@@ -4238,12 +4296,12 @@
       <w:pPr>
         <w:pStyle w:val="Rubrik2"/>
       </w:pPr>
-      <w:bookmarkStart w:id="8" w:name="_Toc511042322"/>
+      <w:bookmarkStart w:id="7" w:name="_Toc511042322"/>
       <w:r>
         <w:lastRenderedPageBreak/>
         <w:t>Anrop</w:t>
       </w:r>
-      <w:bookmarkEnd w:id="8"/>
+      <w:bookmarkEnd w:id="7"/>
     </w:p>
     <w:p>
       <w:r>
@@ -5014,27 +5072,14 @@
       <w:r>
         <w:t xml:space="preserve">Figur </w:t>
       </w:r>
-      <w:r>
-        <w:fldChar w:fldCharType="begin"/>
-      </w:r>
-      <w:r>
-        <w:instrText xml:space="preserve"> SEQ Figur \* ARABIC </w:instrText>
-      </w:r>
-      <w:r>
-        <w:fldChar w:fldCharType="separate"/>
-      </w:r>
-      <w:r>
-        <w:rPr>
-          <w:noProof/>
-        </w:rPr>
-        <w:t>3</w:t>
-      </w:r>
-      <w:r>
-        <w:rPr>
-          <w:noProof/>
-        </w:rPr>
-        <w:fldChar w:fldCharType="end"/>
-      </w:r>
+      <w:fldSimple w:instr=" SEQ Figur \* ARABIC ">
+        <w:r>
+          <w:rPr>
+            <w:noProof/>
+          </w:rPr>
+          <w:t>3</w:t>
+        </w:r>
+      </w:fldSimple>
       <w:r>
         <w:t>.</w:t>
       </w:r>
@@ -5109,27 +5154,14 @@
       <w:r>
         <w:t xml:space="preserve">Figur </w:t>
       </w:r>
-      <w:r>
-        <w:fldChar w:fldCharType="begin"/>
-      </w:r>
-      <w:r>
-        <w:instrText xml:space="preserve"> SEQ Figur \* ARABIC </w:instrText>
-      </w:r>
-      <w:r>
-        <w:fldChar w:fldCharType="separate"/>
-      </w:r>
-      <w:r>
-        <w:rPr>
-          <w:noProof/>
-        </w:rPr>
-        <w:t>4</w:t>
-      </w:r>
-      <w:r>
-        <w:rPr>
-          <w:noProof/>
-        </w:rPr>
-        <w:fldChar w:fldCharType="end"/>
-      </w:r>
+      <w:fldSimple w:instr=" SEQ Figur \* ARABIC ">
+        <w:r>
+          <w:rPr>
+            <w:noProof/>
+          </w:rPr>
+          <w:t>4</w:t>
+        </w:r>
+      </w:fldSimple>
       <w:r>
         <w:t xml:space="preserve">. </w:t>
       </w:r>
@@ -5998,10 +6030,7 @@
         <w:t>)</w:t>
       </w:r>
       <w:r>
-        <w:t xml:space="preserve"> och om </w:t>
-      </w:r>
-      <w:r>
-        <w:t>anropet ska till en ”</w:t>
+        <w:t xml:space="preserve"> och om anropet ska till en ”</w:t>
       </w:r>
       <w:proofErr w:type="spellStart"/>
       <w:r>
@@ -6194,258 +6223,255 @@
       </w:r>
       <w:proofErr w:type="spellEnd"/>
       <w:r>
-        <w:t>” internet domän</w:t>
-      </w:r>
+        <w:t xml:space="preserve">” internet domän </w:t>
+      </w:r>
+      <w:r>
+        <w:t>hängs X-Control-</w:t>
+      </w:r>
+      <w:proofErr w:type="spellStart"/>
+      <w:r>
+        <w:t>Header</w:t>
+      </w:r>
+      <w:proofErr w:type="spellEnd"/>
+      <w:r>
+        <w:t xml:space="preserve"> på </w:t>
+      </w:r>
+      <w:proofErr w:type="spellStart"/>
+      <w:r>
+        <w:t>requestet</w:t>
+      </w:r>
+      <w:proofErr w:type="spellEnd"/>
+      <w:r>
+        <w:t xml:space="preserve"> tillsammans med användarnamn.</w:t>
+      </w:r>
+    </w:p>
+    <w:p/>
+    <w:p>
+      <w:r>
+        <w:t xml:space="preserve">Genom att sätta </w:t>
+      </w:r>
+      <w:proofErr w:type="spellStart"/>
+      <w:r>
+        <w:t>proxyadresser</w:t>
+      </w:r>
+      <w:proofErr w:type="spellEnd"/>
+      <w:r>
+        <w:t xml:space="preserve"> på det globala hajk-objektet så tvingar man alla anrop genom </w:t>
+      </w:r>
+      <w:proofErr w:type="spellStart"/>
+      <w:r>
+        <w:t>proxy</w:t>
+      </w:r>
+      <w:proofErr w:type="spellEnd"/>
+      <w:r>
+        <w:t xml:space="preserve">-lösningarna. En möjlig väg runt detta är att låta </w:t>
+      </w:r>
+      <w:proofErr w:type="spellStart"/>
+      <w:r>
+        <w:t>proxyadresserna</w:t>
+      </w:r>
+      <w:proofErr w:type="spellEnd"/>
+      <w:r>
+        <w:t xml:space="preserve"> vara tomma och istället manuellt lägga på </w:t>
+      </w:r>
+      <w:proofErr w:type="spellStart"/>
+      <w:r>
+        <w:t>proxyadressen</w:t>
+      </w:r>
+      <w:proofErr w:type="spellEnd"/>
+      <w:r>
+        <w:t xml:space="preserve"> när man lägger till en </w:t>
+      </w:r>
+      <w:proofErr w:type="spellStart"/>
+      <w:r>
+        <w:t>visningstjänst</w:t>
+      </w:r>
+      <w:proofErr w:type="spellEnd"/>
+      <w:r>
+        <w:t xml:space="preserve"> i administrationsgränssnittet.</w:t>
+      </w:r>
+    </w:p>
+    <w:p>
+      <w:pPr>
+        <w:spacing w:after="160" w:line="259" w:lineRule="auto"/>
+      </w:pPr>
+      <w:r>
+        <w:t xml:space="preserve">Syftet med båda </w:t>
+      </w:r>
+      <w:proofErr w:type="spellStart"/>
+      <w:r>
+        <w:t>proxylösningarna</w:t>
+      </w:r>
+      <w:proofErr w:type="spellEnd"/>
+      <w:r>
+        <w:t xml:space="preserve"> är att kunna göra anrop mot tjänster som inte finns på samma domän som klienten.</w:t>
+      </w:r>
+    </w:p>
+    <w:p>
+      <w:pPr>
+        <w:pStyle w:val="Rubrik3"/>
+      </w:pPr>
+      <w:bookmarkStart w:id="8" w:name="_Ref511041744"/>
+      <w:r>
+        <w:t xml:space="preserve">Utskrift </w:t>
+      </w:r>
+      <w:proofErr w:type="spellStart"/>
+      <w:r>
+        <w:t>backend</w:t>
+      </w:r>
+      <w:bookmarkEnd w:id="8"/>
+      <w:proofErr w:type="spellEnd"/>
+    </w:p>
+    <w:p>
+      <w:pPr>
+        <w:rPr>
+          <w:szCs w:val="26"/>
+        </w:rPr>
+      </w:pPr>
+      <w:r>
+        <w:t xml:space="preserve">I </w:t>
+      </w:r>
+      <w:proofErr w:type="spellStart"/>
+      <w:r>
+        <w:t>backendens</w:t>
+      </w:r>
+      <w:proofErr w:type="spellEnd"/>
+      <w:r>
+        <w:t xml:space="preserve"> konfigurationsfil finns en nyckel "</w:t>
+      </w:r>
+      <w:proofErr w:type="spellStart"/>
+      <w:r>
+        <w:rPr>
+          <w:szCs w:val="26"/>
+        </w:rPr>
+        <w:t>ExportProxy</w:t>
+      </w:r>
+      <w:proofErr w:type="spellEnd"/>
+      <w:r>
+        <w:rPr>
+          <w:szCs w:val="26"/>
+        </w:rPr>
+        <w:t xml:space="preserve">" som styr utskrifterna av </w:t>
+      </w:r>
+      <w:proofErr w:type="spellStart"/>
+      <w:r>
+        <w:rPr>
+          <w:szCs w:val="26"/>
+        </w:rPr>
+        <w:t>WMS:er</w:t>
+      </w:r>
+      <w:proofErr w:type="spellEnd"/>
+      <w:r>
+        <w:rPr>
+          <w:szCs w:val="26"/>
+        </w:rPr>
+        <w:t xml:space="preserve"> genom </w:t>
+      </w:r>
+      <w:proofErr w:type="spellStart"/>
+      <w:r>
+        <w:rPr>
+          <w:szCs w:val="26"/>
+        </w:rPr>
+        <w:t>proxyn</w:t>
+      </w:r>
+      <w:proofErr w:type="spellEnd"/>
+      <w:r>
+        <w:rPr>
+          <w:szCs w:val="26"/>
+        </w:rPr>
+        <w:t>. Denna måste sättas till en fullständig sökväg till GET-</w:t>
+      </w:r>
+      <w:proofErr w:type="spellStart"/>
+      <w:r>
+        <w:rPr>
+          <w:szCs w:val="26"/>
+        </w:rPr>
+        <w:t>proxyn</w:t>
+      </w:r>
+      <w:proofErr w:type="spellEnd"/>
+      <w:r>
+        <w:rPr>
+          <w:szCs w:val="26"/>
+        </w:rPr>
+        <w:t xml:space="preserve"> som används i HAJK för att utskrift av skyddade tjänster ska fungera. Detta krävs eftersom exportmodulen skapar upp ett WMS-lager på nytt för att kunna skriva ut det. Samtidigt krävs det att lagret som skickas in till </w:t>
+      </w:r>
+      <w:proofErr w:type="spellStart"/>
+      <w:r>
+        <w:rPr>
+          <w:szCs w:val="26"/>
+        </w:rPr>
+        <w:t>Exportfunktionen</w:t>
+      </w:r>
+      <w:proofErr w:type="spellEnd"/>
+      <w:r>
+        <w:rPr>
+          <w:szCs w:val="26"/>
+        </w:rPr>
+        <w:t xml:space="preserve"> går via </w:t>
+      </w:r>
+      <w:proofErr w:type="spellStart"/>
+      <w:r>
+        <w:rPr>
+          <w:szCs w:val="26"/>
+        </w:rPr>
+        <w:t>proxyn</w:t>
+      </w:r>
+      <w:proofErr w:type="spellEnd"/>
+      <w:r>
+        <w:rPr>
+          <w:szCs w:val="26"/>
+        </w:rPr>
+        <w:t xml:space="preserve"> redan i anropet till klienten för att visa lagret.</w:t>
+      </w:r>
+    </w:p>
+    <w:p>
+      <w:pPr>
+        <w:rPr>
+          <w:szCs w:val="26"/>
+        </w:rPr>
+      </w:pPr>
+      <w:r>
+        <w:rPr>
+          <w:szCs w:val="26"/>
+        </w:rPr>
+        <w:t xml:space="preserve">WFS-tjänsterna fungerar utan denna eftersom de laddas in i klienten och redan har autentiserats genom anropet till </w:t>
+      </w:r>
+      <w:proofErr w:type="spellStart"/>
+      <w:r>
+        <w:rPr>
+          <w:szCs w:val="26"/>
+        </w:rPr>
+        <w:t>GeoServer</w:t>
+      </w:r>
+      <w:proofErr w:type="spellEnd"/>
+      <w:r>
+        <w:rPr>
+          <w:szCs w:val="26"/>
+        </w:rPr>
+        <w:t xml:space="preserve"> och inte behöver skapas upp på nytt i exportmodulen. </w:t>
+      </w:r>
+    </w:p>
+    <w:p>
+      <w:pPr>
+        <w:pStyle w:val="Rubrik2"/>
+      </w:pPr>
       <w:r>
         <w:t xml:space="preserve"> </w:t>
       </w:r>
-      <w:r>
-        <w:t>hängs X-Control-</w:t>
-      </w:r>
-      <w:proofErr w:type="spellStart"/>
-      <w:r>
-        <w:t>Header</w:t>
-      </w:r>
-      <w:proofErr w:type="spellEnd"/>
-      <w:r>
-        <w:t xml:space="preserve"> på </w:t>
-      </w:r>
-      <w:proofErr w:type="spellStart"/>
-      <w:r>
-        <w:t>requestet</w:t>
-      </w:r>
-      <w:proofErr w:type="spellEnd"/>
-      <w:r>
-        <w:t xml:space="preserve"> tillsammans med användarnamn.</w:t>
-      </w:r>
-    </w:p>
-    <w:p/>
-    <w:p>
-      <w:r>
-        <w:t xml:space="preserve">Genom att sätta </w:t>
-      </w:r>
-      <w:proofErr w:type="spellStart"/>
-      <w:r>
-        <w:t>proxyadresser</w:t>
-      </w:r>
-      <w:proofErr w:type="spellEnd"/>
-      <w:r>
-        <w:t xml:space="preserve"> på det globala hajk-objektet så tvingar man alla anrop genom </w:t>
-      </w:r>
-      <w:proofErr w:type="spellStart"/>
-      <w:r>
-        <w:t>proxy</w:t>
-      </w:r>
-      <w:proofErr w:type="spellEnd"/>
-      <w:r>
-        <w:t xml:space="preserve">-lösningarna. En möjlig väg runt detta är att låta </w:t>
-      </w:r>
-      <w:proofErr w:type="spellStart"/>
-      <w:r>
-        <w:t>proxyadresserna</w:t>
-      </w:r>
-      <w:proofErr w:type="spellEnd"/>
-      <w:r>
-        <w:t xml:space="preserve"> vara tomma och istället manuellt lägga på </w:t>
-      </w:r>
-      <w:proofErr w:type="spellStart"/>
-      <w:r>
-        <w:t>proxyadressen</w:t>
-      </w:r>
-      <w:proofErr w:type="spellEnd"/>
-      <w:r>
-        <w:t xml:space="preserve"> när man lägger till en </w:t>
-      </w:r>
-      <w:proofErr w:type="spellStart"/>
-      <w:r>
-        <w:t>visningstjänst</w:t>
-      </w:r>
-      <w:proofErr w:type="spellEnd"/>
-      <w:r>
-        <w:t xml:space="preserve"> i administrationsgränssnittet.</w:t>
-      </w:r>
-    </w:p>
-    <w:p>
-      <w:pPr>
-        <w:spacing w:after="160" w:line="259" w:lineRule="auto"/>
-      </w:pPr>
-      <w:r>
-        <w:t xml:space="preserve">Syftet med båda </w:t>
-      </w:r>
-      <w:proofErr w:type="spellStart"/>
-      <w:r>
-        <w:t>proxylösningarna</w:t>
-      </w:r>
-      <w:proofErr w:type="spellEnd"/>
-      <w:r>
-        <w:t xml:space="preserve"> är att kunna göra anrop mot tjänster som inte finns på samma domän som klienten.</w:t>
-      </w:r>
-    </w:p>
-    <w:p>
-      <w:pPr>
-        <w:pStyle w:val="Rubrik3"/>
-      </w:pPr>
-      <w:bookmarkStart w:id="9" w:name="_Ref511041744"/>
-      <w:r>
-        <w:t xml:space="preserve">Utskrift </w:t>
-      </w:r>
-      <w:proofErr w:type="spellStart"/>
-      <w:r>
-        <w:t>backend</w:t>
+      <w:bookmarkStart w:id="9" w:name="_Toc511042323"/>
+      <w:proofErr w:type="spellStart"/>
+      <w:r>
+        <w:t>ArcGIS</w:t>
+      </w:r>
+      <w:proofErr w:type="spellEnd"/>
+      <w:r>
+        <w:t xml:space="preserve">-server som </w:t>
+      </w:r>
+      <w:proofErr w:type="spellStart"/>
+      <w:r>
+        <w:t>provider</w:t>
       </w:r>
       <w:bookmarkEnd w:id="9"/>
-      <w:proofErr w:type="spellEnd"/>
-    </w:p>
-    <w:p>
-      <w:pPr>
-        <w:rPr>
-          <w:szCs w:val="26"/>
-        </w:rPr>
-      </w:pPr>
-      <w:r>
-        <w:t xml:space="preserve">I </w:t>
-      </w:r>
-      <w:proofErr w:type="spellStart"/>
-      <w:r>
-        <w:t>backendens</w:t>
-      </w:r>
-      <w:proofErr w:type="spellEnd"/>
-      <w:r>
-        <w:t xml:space="preserve"> konfigurationsfil finns en nyckel "</w:t>
-      </w:r>
-      <w:proofErr w:type="spellStart"/>
-      <w:r>
-        <w:rPr>
-          <w:szCs w:val="26"/>
-        </w:rPr>
-        <w:t>ExportProxy</w:t>
-      </w:r>
-      <w:proofErr w:type="spellEnd"/>
-      <w:r>
-        <w:rPr>
-          <w:szCs w:val="26"/>
-        </w:rPr>
-        <w:t xml:space="preserve">" som styr utskrifterna av </w:t>
-      </w:r>
-      <w:proofErr w:type="spellStart"/>
-      <w:r>
-        <w:rPr>
-          <w:szCs w:val="26"/>
-        </w:rPr>
-        <w:t>WMS:er</w:t>
-      </w:r>
-      <w:proofErr w:type="spellEnd"/>
-      <w:r>
-        <w:rPr>
-          <w:szCs w:val="26"/>
-        </w:rPr>
-        <w:t xml:space="preserve"> genom </w:t>
-      </w:r>
-      <w:proofErr w:type="spellStart"/>
-      <w:r>
-        <w:rPr>
-          <w:szCs w:val="26"/>
-        </w:rPr>
-        <w:t>proxyn</w:t>
-      </w:r>
-      <w:proofErr w:type="spellEnd"/>
-      <w:r>
-        <w:rPr>
-          <w:szCs w:val="26"/>
-        </w:rPr>
-        <w:t>. Denna måste sättas till en fullständig sökväg till GET-</w:t>
-      </w:r>
-      <w:proofErr w:type="spellStart"/>
-      <w:r>
-        <w:rPr>
-          <w:szCs w:val="26"/>
-        </w:rPr>
-        <w:t>proxyn</w:t>
-      </w:r>
-      <w:proofErr w:type="spellEnd"/>
-      <w:r>
-        <w:rPr>
-          <w:szCs w:val="26"/>
-        </w:rPr>
-        <w:t xml:space="preserve"> som används i HAJK för att utskrift av skyddade tjänster ska fungera. Detta krävs eftersom exportmodulen skapar upp ett WMS-lager på nytt för att kunna skriva ut det. Samtidigt krävs det att lagret som skickas in till </w:t>
-      </w:r>
-      <w:proofErr w:type="spellStart"/>
-      <w:r>
-        <w:rPr>
-          <w:szCs w:val="26"/>
-        </w:rPr>
-        <w:t>Exportfunktionen</w:t>
-      </w:r>
-      <w:proofErr w:type="spellEnd"/>
-      <w:r>
-        <w:rPr>
-          <w:szCs w:val="26"/>
-        </w:rPr>
-        <w:t xml:space="preserve"> går via </w:t>
-      </w:r>
-      <w:proofErr w:type="spellStart"/>
-      <w:r>
-        <w:rPr>
-          <w:szCs w:val="26"/>
-        </w:rPr>
-        <w:t>proxyn</w:t>
-      </w:r>
-      <w:proofErr w:type="spellEnd"/>
-      <w:r>
-        <w:rPr>
-          <w:szCs w:val="26"/>
-        </w:rPr>
-        <w:t xml:space="preserve"> redan i anropet till klienten för att visa lagret.</w:t>
-      </w:r>
-    </w:p>
-    <w:p>
-      <w:pPr>
-        <w:rPr>
-          <w:szCs w:val="26"/>
-        </w:rPr>
-      </w:pPr>
-      <w:r>
-        <w:rPr>
-          <w:szCs w:val="26"/>
-        </w:rPr>
-        <w:t xml:space="preserve">WFS-tjänsterna fungerar utan denna eftersom de laddas in i klienten och redan har autentiserats genom anropet till </w:t>
-      </w:r>
-      <w:proofErr w:type="spellStart"/>
-      <w:r>
-        <w:rPr>
-          <w:szCs w:val="26"/>
-        </w:rPr>
-        <w:t>GeoServer</w:t>
-      </w:r>
-      <w:proofErr w:type="spellEnd"/>
-      <w:r>
-        <w:rPr>
-          <w:szCs w:val="26"/>
-        </w:rPr>
-        <w:t xml:space="preserve"> och inte behöver skapas upp på nytt i exportmodulen. </w:t>
-      </w:r>
-    </w:p>
-    <w:p>
-      <w:pPr>
-        <w:pStyle w:val="Rubrik2"/>
-      </w:pPr>
-      <w:r>
-        <w:t xml:space="preserve"> </w:t>
-      </w:r>
-      <w:bookmarkStart w:id="10" w:name="_Toc511042323"/>
-      <w:proofErr w:type="spellStart"/>
-      <w:r>
-        <w:t>ArcGIS</w:t>
-      </w:r>
-      <w:proofErr w:type="spellEnd"/>
-      <w:r>
-        <w:t xml:space="preserve">-server som </w:t>
-      </w:r>
-      <w:proofErr w:type="spellStart"/>
-      <w:r>
-        <w:t>provider</w:t>
-      </w:r>
-      <w:bookmarkEnd w:id="10"/>
       <w:proofErr w:type="spellEnd"/>
     </w:p>
     <w:p>
@@ -6830,11 +6856,11 @@
       <w:r>
         <w:t xml:space="preserve"> </w:t>
       </w:r>
-      <w:bookmarkStart w:id="11" w:name="_Toc511042324"/>
+      <w:bookmarkStart w:id="10" w:name="_Toc511042324"/>
       <w:r>
         <w:t>Felsökning</w:t>
       </w:r>
-      <w:bookmarkEnd w:id="11"/>
+      <w:bookmarkEnd w:id="10"/>
     </w:p>
     <w:p>
       <w:r>
@@ -7012,12 +7038,12 @@
       <w:pPr>
         <w:pStyle w:val="Rubrik1"/>
       </w:pPr>
-      <w:bookmarkStart w:id="12" w:name="_Toc511042325"/>
+      <w:bookmarkStart w:id="11" w:name="_Toc511042325"/>
       <w:r>
         <w:lastRenderedPageBreak/>
         <w:t>Installations- och konfigurationsbeskrivning</w:t>
       </w:r>
-      <w:bookmarkEnd w:id="12"/>
+      <w:bookmarkEnd w:id="11"/>
     </w:p>
     <w:p>
       <w:pPr>
@@ -7042,11 +7068,11 @@
           <w:numId w:val="0"/>
         </w:numPr>
       </w:pPr>
-      <w:bookmarkStart w:id="13" w:name="_Toc511042326"/>
+      <w:bookmarkStart w:id="12" w:name="_Toc511042326"/>
       <w:r>
         <w:t>3.1 Kortfattad checklista för installation</w:t>
       </w:r>
-      <w:bookmarkEnd w:id="13"/>
+      <w:bookmarkEnd w:id="12"/>
     </w:p>
     <w:p>
       <w:pPr>
@@ -7602,21 +7628,21 @@
       <w:pPr>
         <w:pStyle w:val="Rubrik2"/>
       </w:pPr>
-      <w:bookmarkStart w:id="14" w:name="_Toc511042327"/>
+      <w:bookmarkStart w:id="13" w:name="_Toc511042327"/>
       <w:r>
         <w:t>Moduler och bibliotek</w:t>
       </w:r>
+      <w:bookmarkEnd w:id="13"/>
+    </w:p>
+    <w:p>
+      <w:pPr>
+        <w:pStyle w:val="Rubrik2"/>
+      </w:pPr>
+      <w:bookmarkStart w:id="14" w:name="_Toc511042328"/>
+      <w:r>
+        <w:t>IIS</w:t>
+      </w:r>
       <w:bookmarkEnd w:id="14"/>
-    </w:p>
-    <w:p>
-      <w:pPr>
-        <w:pStyle w:val="Rubrik2"/>
-      </w:pPr>
-      <w:bookmarkStart w:id="15" w:name="_Toc511042328"/>
-      <w:r>
-        <w:t>IIS</w:t>
-      </w:r>
-      <w:bookmarkEnd w:id="15"/>
     </w:p>
     <w:p>
       <w:pPr>
@@ -8381,7 +8407,7 @@
       <w:pPr>
         <w:pStyle w:val="Rubrik2"/>
       </w:pPr>
-      <w:bookmarkStart w:id="16" w:name="_Toc511042329"/>
+      <w:bookmarkStart w:id="15" w:name="_Toc511042329"/>
       <w:r>
         <w:t xml:space="preserve">Konfiguration av Active Directory-kopplingen i </w:t>
       </w:r>
@@ -8389,7 +8415,7 @@
       <w:r>
         <w:t>backend</w:t>
       </w:r>
-      <w:bookmarkEnd w:id="16"/>
+      <w:bookmarkEnd w:id="15"/>
       <w:proofErr w:type="spellEnd"/>
     </w:p>
     <w:p>
@@ -8693,8 +8719,8 @@
       <w:pPr>
         <w:pStyle w:val="Rubrik2"/>
       </w:pPr>
-      <w:bookmarkStart w:id="17" w:name="_Ref507500359"/>
-      <w:bookmarkStart w:id="18" w:name="_Toc511042330"/>
+      <w:bookmarkStart w:id="16" w:name="_Ref507500359"/>
+      <w:bookmarkStart w:id="17" w:name="_Toc511042330"/>
       <w:proofErr w:type="spellStart"/>
       <w:r>
         <w:t>Geo</w:t>
@@ -8705,8 +8731,8 @@
       <w:r>
         <w:t>erver</w:t>
       </w:r>
+      <w:bookmarkEnd w:id="16"/>
       <w:bookmarkEnd w:id="17"/>
-      <w:bookmarkEnd w:id="18"/>
       <w:proofErr w:type="spellEnd"/>
       <w:r>
         <w:t xml:space="preserve"> </w:t>
@@ -9284,7 +9310,12 @@
         <w:t></w:t>
       </w:r>
       <w:r>
-        <w:t xml:space="preserve"> ”Data” kan regler läggas till för att styra tillgången till separata lager. Detta styrs genom att en regel läggs till för ett valt lager och sedan knyts ett antal roller till regeln som administratören önskar ska ha tillgång till lagret. Här finns möjlighet att sätta upp regler för skriv-, läs- och administratörsrättigheter.</w:t>
+        <w:t xml:space="preserve"> ”Data” kan regler läggas till för att styra tillgången till separata lager. Detta styrs genom att en regel läggs till för ett valt lager och sedan knyts ett antal roller till regeln som administratören önskar ska ha tillgång till lagret. Här finns möjlighet att sätta upp regler för </w:t>
+      </w:r>
+      <w:bookmarkStart w:id="18" w:name="_GoBack"/>
+      <w:bookmarkEnd w:id="18"/>
+      <w:r>
+        <w:t>skriv-, läs- och administratörsrättigheter.</w:t>
       </w:r>
     </w:p>
     <w:sectPr>
@@ -9381,7 +9412,7 @@
       <w:rPr>
         <w:noProof/>
       </w:rPr>
-      <w:t>21</w:t>
+      <w:t>25</w:t>
     </w:r>
     <w:r>
       <w:fldChar w:fldCharType="end"/>
@@ -9389,27 +9420,14 @@
     <w:r>
       <w:t xml:space="preserve"> (</w:t>
     </w:r>
-    <w:r>
-      <w:fldChar w:fldCharType="begin"/>
-    </w:r>
-    <w:r>
-      <w:instrText xml:space="preserve"> NUMPAGES </w:instrText>
-    </w:r>
-    <w:r>
-      <w:fldChar w:fldCharType="separate"/>
-    </w:r>
-    <w:r>
-      <w:rPr>
-        <w:noProof/>
-      </w:rPr>
-      <w:t>27</w:t>
-    </w:r>
-    <w:r>
-      <w:rPr>
-        <w:noProof/>
-      </w:rPr>
-      <w:fldChar w:fldCharType="end"/>
-    </w:r>
+    <w:fldSimple w:instr=" NUMPAGES ">
+      <w:r>
+        <w:rPr>
+          <w:noProof/>
+        </w:rPr>
+        <w:t>27</w:t>
+      </w:r>
+    </w:fldSimple>
     <w:r>
       <w:t>)</w:t>
     </w:r>
@@ -9457,27 +9475,14 @@
     <w:r>
       <w:t xml:space="preserve"> (</w:t>
     </w:r>
-    <w:r>
-      <w:fldChar w:fldCharType="begin"/>
-    </w:r>
-    <w:r>
-      <w:instrText xml:space="preserve"> NUMPAGES </w:instrText>
-    </w:r>
-    <w:r>
-      <w:fldChar w:fldCharType="separate"/>
-    </w:r>
-    <w:r>
-      <w:rPr>
-        <w:noProof/>
-      </w:rPr>
-      <w:t>27</w:t>
-    </w:r>
-    <w:r>
-      <w:rPr>
-        <w:noProof/>
-      </w:rPr>
-      <w:fldChar w:fldCharType="end"/>
-    </w:r>
+    <w:fldSimple w:instr=" NUMPAGES ">
+      <w:r>
+        <w:rPr>
+          <w:noProof/>
+        </w:rPr>
+        <w:t>27</w:t>
+      </w:r>
+    </w:fldSimple>
     <w:r>
       <w:t>)</w:t>
     </w:r>
@@ -9847,7 +9852,7 @@
             <w:t>-</w:t>
           </w:r>
           <w:r>
-            <w:t>09</w:t>
+            <w:t>16</w:t>
           </w:r>
         </w:p>
       </w:tc>
@@ -16417,18 +16422,18 @@
 </file>
 
 <file path=customXml/item1.xml><?xml version="1.0" encoding="utf-8"?>
-<p:properties xmlns:p="http://schemas.microsoft.com/office/2006/metadata/properties" xmlns:xsi="http://www.w3.org/2001/XMLSchema-instance" xmlns:pc="http://schemas.microsoft.com/office/infopath/2007/PartnerControls">
-  <documentManagement/>
-</p:properties>
-</file>
-
-<file path=customXml/item2.xml><?xml version="1.0" encoding="utf-8"?>
 <?mso-contentType ?>
 <FormTemplates xmlns="http://schemas.microsoft.com/sharepoint/v3/contenttype/forms">
   <Display>DocumentLibraryForm</Display>
   <Edit>DocumentLibraryForm</Edit>
   <New>DocumentLibraryForm</New>
 </FormTemplates>
+</file>
+
+<file path=customXml/item2.xml><?xml version="1.0" encoding="utf-8"?>
+<p:properties xmlns:p="http://schemas.microsoft.com/office/2006/metadata/properties" xmlns:xsi="http://www.w3.org/2001/XMLSchema-instance" xmlns:pc="http://schemas.microsoft.com/office/infopath/2007/PartnerControls">
+  <documentManagement/>
+</p:properties>
 </file>
 
 <file path=customXml/item3.xml><?xml version="1.0" encoding="utf-8"?>
@@ -16550,18 +16555,18 @@
 </file>
 
 <file path=customXml/itemProps1.xml><?xml version="1.0" encoding="utf-8"?>
-<ds:datastoreItem xmlns:ds="http://schemas.openxmlformats.org/officeDocument/2006/customXml" ds:itemID="{0B6BC969-2B55-4F1D-AA4B-967004AACD9D}">
+<ds:datastoreItem xmlns:ds="http://schemas.openxmlformats.org/officeDocument/2006/customXml" ds:itemID="{2E6870A5-F398-401F-BE1D-88C49797FA08}">
   <ds:schemaRefs>
-    <ds:schemaRef ds:uri="http://schemas.microsoft.com/office/2006/metadata/properties"/>
-    <ds:schemaRef ds:uri="http://schemas.microsoft.com/office/infopath/2007/PartnerControls"/>
+    <ds:schemaRef ds:uri="http://schemas.microsoft.com/sharepoint/v3/contenttype/forms"/>
   </ds:schemaRefs>
 </ds:datastoreItem>
 </file>
 
 <file path=customXml/itemProps2.xml><?xml version="1.0" encoding="utf-8"?>
-<ds:datastoreItem xmlns:ds="http://schemas.openxmlformats.org/officeDocument/2006/customXml" ds:itemID="{2E6870A5-F398-401F-BE1D-88C49797FA08}">
+<ds:datastoreItem xmlns:ds="http://schemas.openxmlformats.org/officeDocument/2006/customXml" ds:itemID="{0B6BC969-2B55-4F1D-AA4B-967004AACD9D}">
   <ds:schemaRefs>
-    <ds:schemaRef ds:uri="http://schemas.microsoft.com/sharepoint/v3/contenttype/forms"/>
+    <ds:schemaRef ds:uri="http://schemas.microsoft.com/office/2006/metadata/properties"/>
+    <ds:schemaRef ds:uri="http://schemas.microsoft.com/office/infopath/2007/PartnerControls"/>
   </ds:schemaRefs>
 </ds:datastoreItem>
 </file>
@@ -16583,7 +16588,7 @@
 </file>
 
 <file path=customXml/itemProps4.xml><?xml version="1.0" encoding="utf-8"?>
-<ds:datastoreItem xmlns:ds="http://schemas.openxmlformats.org/officeDocument/2006/customXml" ds:itemID="{A1ADFF7B-1573-4312-BD74-A03234F1FEF6}">
+<ds:datastoreItem xmlns:ds="http://schemas.openxmlformats.org/officeDocument/2006/customXml" ds:itemID="{51B9B135-8A7F-4378-B6BD-9EB12353F8B9}">
   <ds:schemaRefs>
     <ds:schemaRef ds:uri="http://schemas.openxmlformats.org/officeDocument/2006/bibliography"/>
   </ds:schemaRefs>

</xml_diff>